<commit_message>
Finished Question #7 for Case 03 - Emoji Equity
</commit_message>
<xml_diff>
--- a/Case Studies/Case 03 - Emoji Equity.docx
+++ b/Case Studies/Case 03 - Emoji Equity.docx
@@ -8,717 +8,763 @@
           <w:rFonts w:ascii="Times New Roman" w:hAnsi="Times New Roman" w:cs="Times New Roman"/>
         </w:rPr>
       </w:pPr>
+      <w:r>
+        <w:rPr>
+          <w:rFonts w:ascii="Times New Roman" w:hAnsi="Times New Roman" w:cs="Times New Roman"/>
+        </w:rPr>
+        <w:t>Questions:</w:t>
+      </w:r>
+    </w:p>
+    <w:p>
+      <w:pPr>
+        <w:rPr>
+          <w:rFonts w:ascii="Times New Roman" w:hAnsi="Times New Roman" w:cs="Times New Roman"/>
+        </w:rPr>
+      </w:pPr>
+      <w:r>
+        <w:rPr>
+          <w:rFonts w:ascii="Times New Roman" w:hAnsi="Times New Roman" w:cs="Times New Roman"/>
+        </w:rPr>
+        <w:t xml:space="preserve"> </w:t>
+      </w:r>
+    </w:p>
+    <w:p>
+      <w:pPr>
+        <w:pStyle w:val="ListParagraph"/>
+        <w:numPr>
+          <w:ilvl w:val="0"/>
+          <w:numId w:val="1"/>
+        </w:numPr>
+        <w:rPr>
+          <w:rFonts w:ascii="Times New Roman" w:hAnsi="Times New Roman" w:cs="Times New Roman"/>
+          <w:b/>
+        </w:rPr>
+      </w:pPr>
+      <w:r>
+        <w:rPr>
+          <w:rFonts w:ascii="Times New Roman" w:hAnsi="Times New Roman" w:cs="Times New Roman"/>
+          <w:b/>
+        </w:rPr>
+        <w:t>List and explain five (5) examples of how "images are becoming the new mode of expression."</w:t>
+      </w:r>
+      <w:r>
+        <w:rPr>
+          <w:rFonts w:ascii="Times New Roman" w:hAnsi="Times New Roman" w:cs="Times New Roman"/>
+          <w:b/>
+          <w:color w:val="333333"/>
+          <w:shd w:val="clear" w:color="auto" w:fill="FFFFFF"/>
+        </w:rPr>
+        <w:t> </w:t>
+      </w:r>
+    </w:p>
+    <w:p>
+      <w:pPr>
+        <w:ind w:left="720"/>
+        <w:rPr>
+          <w:rFonts w:ascii="Times New Roman" w:hAnsi="Times New Roman" w:cs="Times New Roman"/>
+        </w:rPr>
+      </w:pPr>
+    </w:p>
+    <w:p>
+      <w:pPr>
+        <w:pStyle w:val="ListParagraph"/>
+        <w:numPr>
+          <w:ilvl w:val="0"/>
+          <w:numId w:val="3"/>
+        </w:numPr>
+        <w:rPr>
+          <w:rFonts w:ascii="Times New Roman" w:hAnsi="Times New Roman" w:cs="Times New Roman"/>
+        </w:rPr>
+      </w:pPr>
+      <w:r>
+        <w:rPr>
+          <w:rFonts w:ascii="Times New Roman" w:hAnsi="Times New Roman" w:cs="Times New Roman"/>
+        </w:rPr>
+        <w:t xml:space="preserve">They’re breaking language barriers </w:t>
+      </w:r>
+    </w:p>
+    <w:p>
+      <w:pPr>
+        <w:pStyle w:val="ListParagraph"/>
+        <w:numPr>
+          <w:ilvl w:val="0"/>
+          <w:numId w:val="3"/>
+        </w:numPr>
+        <w:rPr>
+          <w:rFonts w:ascii="Times New Roman" w:hAnsi="Times New Roman" w:cs="Times New Roman"/>
+        </w:rPr>
+      </w:pPr>
+      <w:r>
+        <w:rPr>
+          <w:rFonts w:ascii="Times New Roman" w:hAnsi="Times New Roman" w:cs="Times New Roman"/>
+        </w:rPr>
+        <w:t xml:space="preserve">They’re being used to express feelings </w:t>
+      </w:r>
+    </w:p>
+    <w:p>
+      <w:pPr>
+        <w:pStyle w:val="ListParagraph"/>
+        <w:numPr>
+          <w:ilvl w:val="0"/>
+          <w:numId w:val="3"/>
+        </w:numPr>
+        <w:rPr>
+          <w:rFonts w:ascii="Times New Roman" w:hAnsi="Times New Roman" w:cs="Times New Roman"/>
+        </w:rPr>
+      </w:pPr>
+      <w:r>
+        <w:rPr>
+          <w:rFonts w:ascii="Times New Roman" w:hAnsi="Times New Roman" w:cs="Times New Roman"/>
+        </w:rPr>
+        <w:t>People are using them to send messages of certain meaning, by combining two or more emoji’s together.</w:t>
+      </w:r>
+    </w:p>
+    <w:p>
+      <w:pPr>
+        <w:pStyle w:val="ListParagraph"/>
+        <w:numPr>
+          <w:ilvl w:val="0"/>
+          <w:numId w:val="3"/>
+        </w:numPr>
+        <w:rPr>
+          <w:rFonts w:ascii="Times New Roman" w:hAnsi="Times New Roman" w:cs="Times New Roman"/>
+        </w:rPr>
+      </w:pPr>
+      <w:r>
+        <w:rPr>
+          <w:rFonts w:ascii="Times New Roman" w:hAnsi="Times New Roman" w:cs="Times New Roman"/>
+        </w:rPr>
+        <w:t>They can say so much more, rather than having to type of a bunch of words.</w:t>
+      </w:r>
+    </w:p>
+    <w:p>
+      <w:pPr>
+        <w:pStyle w:val="ListParagraph"/>
+        <w:numPr>
+          <w:ilvl w:val="0"/>
+          <w:numId w:val="3"/>
+        </w:numPr>
+        <w:rPr>
+          <w:rFonts w:ascii="Times New Roman" w:hAnsi="Times New Roman" w:cs="Times New Roman"/>
+        </w:rPr>
+      </w:pPr>
+      <w:r>
+        <w:rPr>
+          <w:rFonts w:ascii="Times New Roman" w:hAnsi="Times New Roman" w:cs="Times New Roman"/>
+        </w:rPr>
+        <w:t>Images can be recognized by pretty much anyone</w:t>
+      </w:r>
+    </w:p>
+    <w:p>
+      <w:pPr>
+        <w:rPr>
+          <w:rFonts w:ascii="Times New Roman" w:hAnsi="Times New Roman" w:cs="Times New Roman"/>
+        </w:rPr>
+      </w:pPr>
+    </w:p>
+    <w:p>
+      <w:pPr>
+        <w:pStyle w:val="ListParagraph"/>
+        <w:numPr>
+          <w:ilvl w:val="0"/>
+          <w:numId w:val="1"/>
+        </w:numPr>
+        <w:rPr>
+          <w:rFonts w:ascii="Times New Roman" w:hAnsi="Times New Roman" w:cs="Times New Roman"/>
+          <w:b/>
+        </w:rPr>
+      </w:pPr>
+      <w:r>
+        <w:rPr>
+          <w:rFonts w:ascii="Times New Roman" w:hAnsi="Times New Roman" w:cs="Times New Roman"/>
+          <w:b/>
+        </w:rPr>
+        <w:t>List and explain five (5) advantages of using emoji’s in communication.</w:t>
+      </w:r>
+    </w:p>
+    <w:p>
+      <w:pPr>
+        <w:ind w:left="720"/>
+        <w:rPr>
+          <w:rFonts w:ascii="Times New Roman" w:hAnsi="Times New Roman" w:cs="Times New Roman"/>
+          <w:b/>
+        </w:rPr>
+      </w:pPr>
+    </w:p>
+    <w:p>
+      <w:pPr>
+        <w:pStyle w:val="ListParagraph"/>
+        <w:numPr>
+          <w:ilvl w:val="0"/>
+          <w:numId w:val="4"/>
+        </w:numPr>
+        <w:rPr>
+          <w:rFonts w:ascii="Times New Roman" w:hAnsi="Times New Roman" w:cs="Times New Roman"/>
+          <w:b/>
+        </w:rPr>
+      </w:pPr>
+      <w:r>
+        <w:rPr>
+          <w:rFonts w:ascii="Times New Roman" w:hAnsi="Times New Roman" w:cs="Times New Roman"/>
+        </w:rPr>
+        <w:t>You do not need to speak or understand English to use them.</w:t>
+      </w:r>
+    </w:p>
+    <w:p>
+      <w:pPr>
+        <w:pStyle w:val="ListParagraph"/>
+        <w:numPr>
+          <w:ilvl w:val="0"/>
+          <w:numId w:val="4"/>
+        </w:numPr>
+        <w:rPr>
+          <w:rFonts w:ascii="Times New Roman" w:hAnsi="Times New Roman" w:cs="Times New Roman"/>
+          <w:b/>
+        </w:rPr>
+      </w:pPr>
+      <w:r>
+        <w:rPr>
+          <w:rFonts w:ascii="Times New Roman" w:hAnsi="Times New Roman" w:cs="Times New Roman"/>
+        </w:rPr>
+        <w:t>They can be used to shorten messages, saving time when texting.</w:t>
+      </w:r>
+    </w:p>
+    <w:p>
+      <w:pPr>
+        <w:pStyle w:val="ListParagraph"/>
+        <w:numPr>
+          <w:ilvl w:val="0"/>
+          <w:numId w:val="4"/>
+        </w:numPr>
+        <w:rPr>
+          <w:rFonts w:ascii="Times New Roman" w:hAnsi="Times New Roman" w:cs="Times New Roman"/>
+          <w:b/>
+        </w:rPr>
+      </w:pPr>
+      <w:r>
+        <w:rPr>
+          <w:rFonts w:ascii="Times New Roman" w:hAnsi="Times New Roman" w:cs="Times New Roman"/>
+        </w:rPr>
+        <w:t>They are simple and show a very readable expression, like a crying emoji perfectly represents crying.</w:t>
+      </w:r>
+    </w:p>
+    <w:p>
+      <w:pPr>
+        <w:pStyle w:val="ListParagraph"/>
+        <w:numPr>
+          <w:ilvl w:val="0"/>
+          <w:numId w:val="4"/>
+        </w:numPr>
+        <w:rPr>
+          <w:rFonts w:ascii="Times New Roman" w:hAnsi="Times New Roman" w:cs="Times New Roman"/>
+          <w:b/>
+        </w:rPr>
+      </w:pPr>
+      <w:r>
+        <w:rPr>
+          <w:rFonts w:ascii="Times New Roman" w:hAnsi="Times New Roman" w:cs="Times New Roman"/>
+        </w:rPr>
+        <w:t>It’s so much more appealing than watching a bunch of words and letters.</w:t>
+      </w:r>
+    </w:p>
+    <w:p>
+      <w:pPr>
+        <w:pStyle w:val="ListParagraph"/>
+        <w:numPr>
+          <w:ilvl w:val="0"/>
+          <w:numId w:val="4"/>
+        </w:numPr>
+        <w:rPr>
+          <w:rFonts w:ascii="Times New Roman" w:hAnsi="Times New Roman" w:cs="Times New Roman"/>
+          <w:b/>
+        </w:rPr>
+      </w:pPr>
+      <w:r>
+        <w:rPr>
+          <w:rFonts w:ascii="Times New Roman" w:hAnsi="Times New Roman" w:cs="Times New Roman"/>
+        </w:rPr>
+        <w:t>Multiple emoji’s can be combined with one another, to form a meaning or a sentence.</w:t>
+      </w:r>
+    </w:p>
+    <w:p>
+      <w:pPr>
+        <w:rPr>
+          <w:rFonts w:ascii="Times New Roman" w:hAnsi="Times New Roman" w:cs="Times New Roman"/>
+          <w:b/>
+        </w:rPr>
+      </w:pPr>
+    </w:p>
+    <w:p>
+      <w:pPr>
+        <w:pStyle w:val="ListParagraph"/>
+        <w:numPr>
+          <w:ilvl w:val="0"/>
+          <w:numId w:val="1"/>
+        </w:numPr>
+        <w:rPr>
+          <w:rFonts w:ascii="Times New Roman" w:hAnsi="Times New Roman" w:cs="Times New Roman"/>
+          <w:b/>
+        </w:rPr>
+      </w:pPr>
+      <w:r>
+        <w:rPr>
+          <w:rFonts w:ascii="Times New Roman" w:hAnsi="Times New Roman" w:cs="Times New Roman"/>
+          <w:b/>
+        </w:rPr>
+        <w:t>List and explain five (5) disadvantages of using emoji’s in communication</w:t>
+      </w:r>
+    </w:p>
+    <w:p>
+      <w:pPr>
+        <w:ind w:left="360"/>
+        <w:rPr>
+          <w:rFonts w:ascii="Times New Roman" w:hAnsi="Times New Roman" w:cs="Times New Roman"/>
+          <w:b/>
+        </w:rPr>
+      </w:pPr>
+    </w:p>
+    <w:p>
+      <w:pPr>
+        <w:pStyle w:val="ListParagraph"/>
+        <w:numPr>
+          <w:ilvl w:val="0"/>
+          <w:numId w:val="5"/>
+        </w:numPr>
+        <w:rPr>
+          <w:rFonts w:ascii="Times New Roman" w:hAnsi="Times New Roman" w:cs="Times New Roman"/>
+          <w:b/>
+        </w:rPr>
+      </w:pPr>
+      <w:r>
+        <w:rPr>
+          <w:rFonts w:ascii="Times New Roman" w:hAnsi="Times New Roman" w:cs="Times New Roman"/>
+        </w:rPr>
+        <w:t>When using a different device to receive an emoji the, receiving device may display the emoji differently than the sender. For example, Apple has the most well-known emoji sketch up, when it’s sent to android they’ll switch to their version of it, which could be different.</w:t>
+      </w:r>
+    </w:p>
+    <w:p>
+      <w:pPr>
+        <w:pStyle w:val="ListParagraph"/>
+        <w:numPr>
+          <w:ilvl w:val="0"/>
+          <w:numId w:val="5"/>
+        </w:numPr>
+        <w:rPr>
+          <w:rFonts w:ascii="Times New Roman" w:hAnsi="Times New Roman" w:cs="Times New Roman"/>
+          <w:b/>
+        </w:rPr>
+      </w:pPr>
+      <w:r>
+        <w:rPr>
+          <w:rFonts w:ascii="Times New Roman" w:hAnsi="Times New Roman" w:cs="Times New Roman"/>
+        </w:rPr>
+        <w:t xml:space="preserve">They can sometimes can be miss interpreted, for example the eggplant emoji can mean two things, one being sexual. </w:t>
+      </w:r>
+    </w:p>
+    <w:p>
+      <w:pPr>
+        <w:pStyle w:val="ListParagraph"/>
+        <w:numPr>
+          <w:ilvl w:val="0"/>
+          <w:numId w:val="5"/>
+        </w:numPr>
+        <w:rPr>
+          <w:rFonts w:ascii="Times New Roman" w:hAnsi="Times New Roman" w:cs="Times New Roman"/>
+          <w:b/>
+        </w:rPr>
+      </w:pPr>
+      <w:r>
+        <w:rPr>
+          <w:rFonts w:ascii="Times New Roman" w:hAnsi="Times New Roman" w:cs="Times New Roman"/>
+        </w:rPr>
+        <w:t>Sometimes people will use so much emoji’s to and extent of which you simply can’t understand.</w:t>
+      </w:r>
+    </w:p>
+    <w:p>
+      <w:pPr>
+        <w:pStyle w:val="ListParagraph"/>
+        <w:numPr>
+          <w:ilvl w:val="0"/>
+          <w:numId w:val="5"/>
+        </w:numPr>
+        <w:rPr>
+          <w:rFonts w:ascii="Times New Roman" w:hAnsi="Times New Roman" w:cs="Times New Roman"/>
+          <w:b/>
+        </w:rPr>
+      </w:pPr>
+      <w:r>
+        <w:rPr>
+          <w:rFonts w:ascii="Times New Roman" w:hAnsi="Times New Roman" w:cs="Times New Roman"/>
+        </w:rPr>
+        <w:t>Sometimes they may use an emoji which can be an insult in some cases, it really depends how you use it, this happens often.</w:t>
+      </w:r>
+    </w:p>
+    <w:p>
+      <w:pPr>
+        <w:pStyle w:val="ListParagraph"/>
+        <w:numPr>
+          <w:ilvl w:val="0"/>
+          <w:numId w:val="5"/>
+        </w:numPr>
+        <w:rPr>
+          <w:rFonts w:ascii="Times New Roman" w:hAnsi="Times New Roman" w:cs="Times New Roman"/>
+          <w:b/>
+        </w:rPr>
+      </w:pPr>
+      <w:r>
+        <w:rPr>
+          <w:rFonts w:ascii="Times New Roman" w:hAnsi="Times New Roman" w:cs="Times New Roman"/>
+        </w:rPr>
+        <w:t>People will try to use emoji’s to play off certain situations, for example if they are doing something wrong they’ll try to say that it doesn’t mean what they think.</w:t>
+      </w:r>
+    </w:p>
+    <w:p>
+      <w:pPr>
+        <w:rPr>
+          <w:rFonts w:ascii="Times New Roman" w:hAnsi="Times New Roman" w:cs="Times New Roman"/>
+          <w:b/>
+        </w:rPr>
+      </w:pPr>
+    </w:p>
+    <w:p>
+      <w:pPr>
+        <w:pStyle w:val="NoSpacing"/>
+        <w:numPr>
+          <w:ilvl w:val="0"/>
+          <w:numId w:val="1"/>
+        </w:numPr>
+        <w:rPr>
+          <w:rFonts w:ascii="Times New Roman" w:hAnsi="Times New Roman" w:cs="Times New Roman"/>
+          <w:b/>
+        </w:rPr>
+      </w:pPr>
+      <w:r>
+        <w:rPr>
+          <w:rFonts w:ascii="Times New Roman" w:hAnsi="Times New Roman" w:cs="Times New Roman"/>
+          <w:b/>
+        </w:rPr>
+        <w:t>Write a supported opinion paragraph (SOP) that addresses the comment  "nothing is more important than how emoji’s are replacing words.". (for or against)</w:t>
+      </w:r>
+    </w:p>
+    <w:p>
+      <w:pPr>
+        <w:ind w:left="360"/>
+        <w:rPr>
+          <w:rFonts w:ascii="Times New Roman" w:hAnsi="Times New Roman" w:cs="Times New Roman"/>
+          <w:b/>
+        </w:rPr>
+      </w:pPr>
+    </w:p>
+    <w:p>
+      <w:pPr>
+        <w:ind w:left="720" w:firstLine="720"/>
+        <w:rPr>
+          <w:rFonts w:ascii="Times New Roman" w:hAnsi="Times New Roman" w:cs="Times New Roman"/>
+          <w:b/>
+        </w:rPr>
+      </w:pPr>
+      <w:r>
+        <w:rPr>
+          <w:rFonts w:ascii="Times New Roman" w:hAnsi="Times New Roman" w:cs="Times New Roman"/>
+        </w:rPr>
+        <w:t>In our day and age, social media and electronic devices share a big chunk of our lives. Most of us have some sort of electronic device, whether it be a phone or a laptop. From a young age everyone is thought a specific language whether it be English or Spanish. Now this can be a problem when you’re trying to co</w:t>
+      </w:r>
+      <w:r>
+        <w:rPr>
+          <w:rFonts w:ascii="Times New Roman" w:hAnsi="Times New Roman" w:cs="Times New Roman"/>
+        </w:rPr>
+        <w:t xml:space="preserve">mmunicate, someone who only knows English may not be able to read/write or even understand when someone speaks Spanish; but emoji’s can help break this language barrier. When someone uses a </w:t>
+      </w:r>
+      <w:r>
+        <w:rPr>
+          <w:rFonts w:ascii="Times New Roman" w:hAnsi="Times New Roman" w:cs="Times New Roman"/>
+        </w:rPr>
+        <w:lastRenderedPageBreak/>
+        <w:t>laughing emoji, both parties would be able to understand what the sender means. I wouldn’t say that they are replacing words directly, they are simply expanding and improving the understanding between different languages; they are also used to simply shorten phrases which could take some time to type.</w:t>
+      </w:r>
+    </w:p>
+    <w:p>
+      <w:pPr>
+        <w:rPr>
+          <w:rFonts w:ascii="Times New Roman" w:hAnsi="Times New Roman" w:cs="Times New Roman"/>
+          <w:b/>
+        </w:rPr>
+      </w:pPr>
+      <w:r>
+        <w:rPr>
+          <w:rFonts w:ascii="Times New Roman" w:hAnsi="Times New Roman" w:cs="Times New Roman"/>
+          <w:b/>
+        </w:rPr>
+        <w:tab/>
+      </w:r>
+    </w:p>
+    <w:p>
+      <w:pPr>
+        <w:rPr>
+          <w:rFonts w:ascii="Times New Roman" w:hAnsi="Times New Roman" w:cs="Times New Roman"/>
+          <w:b/>
+        </w:rPr>
+      </w:pPr>
+    </w:p>
+    <w:p>
+      <w:pPr>
+        <w:pStyle w:val="NoSpacing"/>
+        <w:numPr>
+          <w:ilvl w:val="0"/>
+          <w:numId w:val="1"/>
+        </w:numPr>
+        <w:rPr>
+          <w:rFonts w:ascii="Times New Roman" w:hAnsi="Times New Roman" w:cs="Times New Roman"/>
+          <w:b/>
+        </w:rPr>
+      </w:pPr>
+      <w:r>
+        <w:rPr>
+          <w:rFonts w:ascii="Times New Roman" w:hAnsi="Times New Roman" w:cs="Times New Roman"/>
+          <w:b/>
+        </w:rPr>
+        <w:t>List and explain three (3) examples of how emoji equity affects users.</w:t>
+      </w:r>
+    </w:p>
+    <w:p>
+      <w:pPr>
+        <w:ind w:left="360"/>
+        <w:rPr>
+          <w:rFonts w:ascii="Times New Roman" w:hAnsi="Times New Roman" w:cs="Times New Roman"/>
+          <w:b/>
+        </w:rPr>
+      </w:pPr>
+    </w:p>
+    <w:p>
+      <w:pPr>
+        <w:pStyle w:val="ListParagraph"/>
+        <w:numPr>
+          <w:ilvl w:val="0"/>
+          <w:numId w:val="7"/>
+        </w:numPr>
+        <w:rPr>
+          <w:rFonts w:ascii="Times New Roman" w:hAnsi="Times New Roman" w:cs="Times New Roman"/>
+          <w:b/>
+        </w:rPr>
+      </w:pPr>
+      <w:r>
+        <w:rPr>
+          <w:rFonts w:ascii="Times New Roman" w:hAnsi="Times New Roman" w:cs="Times New Roman"/>
+        </w:rPr>
+        <w:t>One gender is more represented than another (Male Or Female)</w:t>
+      </w:r>
+    </w:p>
+    <w:p>
+      <w:pPr>
+        <w:pStyle w:val="ListParagraph"/>
+        <w:numPr>
+          <w:ilvl w:val="0"/>
+          <w:numId w:val="7"/>
+        </w:numPr>
+        <w:rPr>
+          <w:rFonts w:ascii="Times New Roman" w:hAnsi="Times New Roman" w:cs="Times New Roman"/>
+          <w:b/>
+        </w:rPr>
+      </w:pPr>
+      <w:r>
+        <w:rPr>
+          <w:rFonts w:ascii="Times New Roman" w:hAnsi="Times New Roman" w:cs="Times New Roman"/>
+        </w:rPr>
+        <w:t>Lack of different racial / cultural emojis</w:t>
+      </w:r>
+    </w:p>
+    <w:p>
+      <w:pPr>
+        <w:pStyle w:val="ListParagraph"/>
+        <w:numPr>
+          <w:ilvl w:val="0"/>
+          <w:numId w:val="7"/>
+        </w:numPr>
+        <w:rPr>
+          <w:rFonts w:ascii="Times New Roman" w:hAnsi="Times New Roman" w:cs="Times New Roman"/>
+          <w:b/>
+        </w:rPr>
+      </w:pPr>
+      <w:r>
+        <w:rPr>
+          <w:rFonts w:ascii="Times New Roman" w:hAnsi="Times New Roman" w:cs="Times New Roman"/>
+        </w:rPr>
+        <w:t>Some people will feel left out or even discriminated because the emojis are made to represent the “standards”</w:t>
+      </w:r>
+    </w:p>
+    <w:p>
+      <w:pPr>
+        <w:ind w:left="360"/>
+        <w:rPr>
+          <w:sz w:val="22"/>
+        </w:rPr>
+      </w:pPr>
+    </w:p>
+    <w:p>
+      <w:pPr>
+        <w:pStyle w:val="ListParagraph"/>
+        <w:numPr>
+          <w:ilvl w:val="0"/>
+          <w:numId w:val="1"/>
+        </w:numPr>
+        <w:rPr>
+          <w:rFonts w:ascii="Times New Roman" w:hAnsi="Times New Roman" w:cs="Times New Roman"/>
+          <w:b/>
+        </w:rPr>
+      </w:pPr>
+      <w:r>
+        <w:rPr>
+          <w:b/>
+          <w:sz w:val="22"/>
+        </w:rPr>
+        <w:t>List and explain three (3) examples of how emoji equity is being addressed by companies such as Google.</w:t>
+      </w:r>
+    </w:p>
+    <w:p>
+      <w:pPr>
+        <w:ind w:left="360"/>
+        <w:rPr>
+          <w:rFonts w:ascii="Times New Roman" w:hAnsi="Times New Roman" w:cs="Times New Roman"/>
+          <w:b/>
+        </w:rPr>
+      </w:pPr>
+    </w:p>
+    <w:p>
+      <w:pPr>
+        <w:pStyle w:val="ListParagraph"/>
+        <w:numPr>
+          <w:ilvl w:val="0"/>
+          <w:numId w:val="8"/>
+        </w:numPr>
+        <w:rPr>
+          <w:rFonts w:ascii="Times New Roman" w:hAnsi="Times New Roman" w:cs="Times New Roman"/>
+          <w:b/>
+        </w:rPr>
+      </w:pPr>
+      <w:r>
+        <w:rPr>
+          <w:rFonts w:ascii="Times New Roman" w:hAnsi="Times New Roman" w:cs="Times New Roman"/>
+        </w:rPr>
+        <w:t>They are introducing over 300 new emojis to better represent woman</w:t>
+      </w:r>
+    </w:p>
+    <w:p>
+      <w:pPr>
+        <w:pStyle w:val="ListParagraph"/>
+        <w:numPr>
+          <w:ilvl w:val="0"/>
+          <w:numId w:val="8"/>
+        </w:numPr>
+        <w:rPr>
+          <w:rFonts w:ascii="Times New Roman" w:hAnsi="Times New Roman" w:cs="Times New Roman"/>
+          <w:b/>
+        </w:rPr>
+      </w:pPr>
+      <w:r>
+        <w:rPr>
+          <w:rFonts w:ascii="Times New Roman" w:hAnsi="Times New Roman" w:cs="Times New Roman"/>
+        </w:rPr>
+        <w:t>Unicode approved 11 of 13 of googles proposal design.</w:t>
+      </w:r>
+    </w:p>
+    <w:p>
+      <w:pPr>
+        <w:pStyle w:val="ListParagraph"/>
+        <w:numPr>
+          <w:ilvl w:val="0"/>
+          <w:numId w:val="8"/>
+        </w:numPr>
+        <w:rPr>
+          <w:rFonts w:ascii="Times New Roman" w:hAnsi="Times New Roman" w:cs="Times New Roman"/>
+          <w:b/>
+        </w:rPr>
+      </w:pPr>
+      <w:r>
+        <w:rPr>
+          <w:rFonts w:ascii="Times New Roman" w:hAnsi="Times New Roman" w:cs="Times New Roman"/>
+        </w:rPr>
+        <w:t xml:space="preserve">They are trying to improve the range of “standards” of society </w:t>
+      </w:r>
+    </w:p>
+    <w:p>
+      <w:pPr>
+        <w:rPr>
+          <w:rFonts w:ascii="Times New Roman" w:hAnsi="Times New Roman" w:cs="Times New Roman"/>
+          <w:b/>
+        </w:rPr>
+      </w:pPr>
+    </w:p>
+    <w:p>
+      <w:pPr>
+        <w:rPr>
+          <w:rFonts w:ascii="Times New Roman" w:hAnsi="Times New Roman" w:cs="Times New Roman"/>
+          <w:b/>
+        </w:rPr>
+      </w:pPr>
+    </w:p>
+    <w:p>
+      <w:pPr>
+        <w:rPr>
+          <w:rFonts w:ascii="Times New Roman" w:hAnsi="Times New Roman" w:cs="Times New Roman"/>
+          <w:b/>
+          <w:u w:val="single"/>
+        </w:rPr>
+      </w:pPr>
+      <w:r>
+        <w:rPr>
+          <w:rFonts w:ascii="Times New Roman" w:hAnsi="Times New Roman" w:cs="Times New Roman"/>
+          <w:b/>
+          <w:u w:val="single"/>
+        </w:rPr>
+        <w:t>7</w:t>
+      </w:r>
+    </w:p>
+    <w:p>
+      <w:pPr>
+        <w:rPr>
+          <w:rFonts w:ascii="Times New Roman" w:hAnsi="Times New Roman" w:cs="Times New Roman"/>
+        </w:rPr>
+      </w:pPr>
+    </w:p>
+    <w:p>
+      <w:pPr>
+        <w:ind w:firstLine="720"/>
+        <w:rPr>
+          <w:rFonts w:ascii="Times New Roman" w:hAnsi="Times New Roman" w:cs="Times New Roman"/>
+        </w:rPr>
+      </w:pPr>
+      <w:r>
+        <w:rPr>
+          <w:rFonts w:ascii="Times New Roman" w:hAnsi="Times New Roman" w:cs="Times New Roman"/>
+        </w:rPr>
+        <w:t>The quote “isn’t there more serious issues to focus on in regards to women than Emoji’s?” could possibly mean multiple things, but depending on how you look at it, you can have two completely different outcomes. I will be looking at it, in the way of; there are more important issues about woman equity in society rather than in Emoji’</w:t>
+      </w:r>
+      <w:r>
+        <w:rPr>
+          <w:rFonts w:ascii="Times New Roman" w:hAnsi="Times New Roman" w:cs="Times New Roman"/>
+        </w:rPr>
+        <w:t>s. Firstly, when talking about Emoji’s we have to take into account that, these were originally generalized symbols used to represent a specific emotion, whether it may laughter or angry. It was only recently; a couple years, when these started to explode when Apple brought t</w:t>
+      </w:r>
+      <w:r>
+        <w:rPr>
+          <w:rFonts w:ascii="Times New Roman" w:hAnsi="Times New Roman" w:cs="Times New Roman"/>
+        </w:rPr>
+        <w:t>hem into their operating system. People only recently started to bring this issue up, because most of the Emoji’s are based of men or are gender neutral, so companies like Apple and Google have acknowledged this and they have put time into developing and releasing the new Emoji’s which better represent people of different races and gender (Male / Female). Secondly, when it comes down to reality and the many issues that woman still face that are simply not addressed, it definitely outweighs the Emoji case.</w:t>
+      </w:r>
+      <w:r>
+        <w:rPr>
+          <w:rFonts w:ascii="Times New Roman" w:hAnsi="Times New Roman" w:cs="Times New Roman"/>
+        </w:rPr>
+        <w:t xml:space="preserve"> It’s really up to the company at the end of the day, for example, Google is a gigantic company, they can focus their efforts on helping address and empower woman; potentially getting rid of the current barriers that may exist in society. Although they can chose to set aside a team to develop and work on the Emoji’s at the same time, it is really how a company decides to plan and execute whichever they think it more needed. In conclusion, </w:t>
+      </w:r>
+      <w:r>
+        <w:rPr>
+          <w:rFonts w:ascii="Times New Roman" w:hAnsi="Times New Roman" w:cs="Times New Roman"/>
+        </w:rPr>
+        <w:t>the quote is true, but once again it really depends on how you look at it, if you’re looking at it in a way which means Emoji problems are nothing compared to the problems woman face in society or the way Emoji’s represents and represents a general icon of what a woman ‘should look like’.</w:t>
+      </w:r>
       <w:bookmarkStart w:id="0" w:name="_GoBack"/>
       <w:bookmarkEnd w:id="0"/>
-      <w:r>
-        <w:rPr>
-          <w:rFonts w:ascii="Times New Roman" w:hAnsi="Times New Roman" w:cs="Times New Roman"/>
-        </w:rPr>
-        <w:t>Questions:</w:t>
-      </w:r>
-    </w:p>
-    <w:p>
-      <w:pPr>
-        <w:rPr>
-          <w:rFonts w:ascii="Times New Roman" w:hAnsi="Times New Roman" w:cs="Times New Roman"/>
-        </w:rPr>
-      </w:pPr>
-      <w:r>
-        <w:rPr>
-          <w:rFonts w:ascii="Times New Roman" w:hAnsi="Times New Roman" w:cs="Times New Roman"/>
-        </w:rPr>
-        <w:t xml:space="preserve"> </w:t>
-      </w:r>
-    </w:p>
-    <w:p>
-      <w:pPr>
-        <w:pStyle w:val="ListParagraph"/>
-        <w:numPr>
-          <w:ilvl w:val="0"/>
-          <w:numId w:val="1"/>
-        </w:numPr>
-        <w:rPr>
-          <w:rFonts w:ascii="Times New Roman" w:hAnsi="Times New Roman" w:cs="Times New Roman"/>
-          <w:b/>
-        </w:rPr>
-      </w:pPr>
-      <w:r>
-        <w:rPr>
-          <w:rFonts w:ascii="Times New Roman" w:hAnsi="Times New Roman" w:cs="Times New Roman"/>
-          <w:b/>
-        </w:rPr>
-        <w:t>List and explain five (5) examples of how "images are becoming the new mode of expression."</w:t>
-      </w:r>
-      <w:r>
-        <w:rPr>
-          <w:rFonts w:ascii="Times New Roman" w:hAnsi="Times New Roman" w:cs="Times New Roman"/>
-          <w:b/>
-          <w:color w:val="333333"/>
-          <w:shd w:val="clear" w:color="auto" w:fill="FFFFFF"/>
-        </w:rPr>
-        <w:t> </w:t>
-      </w:r>
-    </w:p>
-    <w:p>
-      <w:pPr>
-        <w:ind w:left="720"/>
-        <w:rPr>
-          <w:rFonts w:ascii="Times New Roman" w:hAnsi="Times New Roman" w:cs="Times New Roman"/>
-        </w:rPr>
-      </w:pPr>
-    </w:p>
-    <w:p>
-      <w:pPr>
-        <w:pStyle w:val="ListParagraph"/>
-        <w:numPr>
-          <w:ilvl w:val="0"/>
-          <w:numId w:val="3"/>
-        </w:numPr>
-        <w:rPr>
-          <w:rFonts w:ascii="Times New Roman" w:hAnsi="Times New Roman" w:cs="Times New Roman"/>
-        </w:rPr>
-      </w:pPr>
-      <w:r>
-        <w:rPr>
-          <w:rFonts w:ascii="Times New Roman" w:hAnsi="Times New Roman" w:cs="Times New Roman"/>
-        </w:rPr>
-        <w:t xml:space="preserve">They’re breaking language barriers </w:t>
-      </w:r>
-    </w:p>
-    <w:p>
-      <w:pPr>
-        <w:pStyle w:val="ListParagraph"/>
-        <w:numPr>
-          <w:ilvl w:val="0"/>
-          <w:numId w:val="3"/>
-        </w:numPr>
-        <w:rPr>
-          <w:rFonts w:ascii="Times New Roman" w:hAnsi="Times New Roman" w:cs="Times New Roman"/>
-        </w:rPr>
-      </w:pPr>
-      <w:r>
-        <w:rPr>
-          <w:rFonts w:ascii="Times New Roman" w:hAnsi="Times New Roman" w:cs="Times New Roman"/>
-        </w:rPr>
-        <w:t xml:space="preserve">They’re being used to express feelings </w:t>
-      </w:r>
-    </w:p>
-    <w:p>
-      <w:pPr>
-        <w:pStyle w:val="ListParagraph"/>
-        <w:numPr>
-          <w:ilvl w:val="0"/>
-          <w:numId w:val="3"/>
-        </w:numPr>
-        <w:rPr>
-          <w:rFonts w:ascii="Times New Roman" w:hAnsi="Times New Roman" w:cs="Times New Roman"/>
-        </w:rPr>
-      </w:pPr>
-      <w:r>
-        <w:rPr>
-          <w:rFonts w:ascii="Times New Roman" w:hAnsi="Times New Roman" w:cs="Times New Roman"/>
-        </w:rPr>
-        <w:t>People are using them to send messages of certain meaning, by combining two or more emoji’s together.</w:t>
-      </w:r>
-    </w:p>
-    <w:p>
-      <w:pPr>
-        <w:pStyle w:val="ListParagraph"/>
-        <w:numPr>
-          <w:ilvl w:val="0"/>
-          <w:numId w:val="3"/>
-        </w:numPr>
-        <w:rPr>
-          <w:rFonts w:ascii="Times New Roman" w:hAnsi="Times New Roman" w:cs="Times New Roman"/>
-        </w:rPr>
-      </w:pPr>
-      <w:r>
-        <w:rPr>
-          <w:rFonts w:ascii="Times New Roman" w:hAnsi="Times New Roman" w:cs="Times New Roman"/>
-        </w:rPr>
-        <w:t>They can say so much more, rather than having to type of a bunch of words.</w:t>
-      </w:r>
-    </w:p>
-    <w:p>
-      <w:pPr>
-        <w:pStyle w:val="ListParagraph"/>
-        <w:numPr>
-          <w:ilvl w:val="0"/>
-          <w:numId w:val="3"/>
-        </w:numPr>
-        <w:rPr>
-          <w:rFonts w:ascii="Times New Roman" w:hAnsi="Times New Roman" w:cs="Times New Roman"/>
-        </w:rPr>
-      </w:pPr>
-      <w:r>
-        <w:rPr>
-          <w:rFonts w:ascii="Times New Roman" w:hAnsi="Times New Roman" w:cs="Times New Roman"/>
-        </w:rPr>
-        <w:t>Images can be recognized by pretty much anyone</w:t>
-      </w:r>
-    </w:p>
-    <w:p>
-      <w:pPr>
-        <w:rPr>
-          <w:rFonts w:ascii="Times New Roman" w:hAnsi="Times New Roman" w:cs="Times New Roman"/>
-        </w:rPr>
-      </w:pPr>
-    </w:p>
-    <w:p>
-      <w:pPr>
-        <w:pStyle w:val="ListParagraph"/>
-        <w:numPr>
-          <w:ilvl w:val="0"/>
-          <w:numId w:val="1"/>
-        </w:numPr>
-        <w:rPr>
-          <w:rFonts w:ascii="Times New Roman" w:hAnsi="Times New Roman" w:cs="Times New Roman"/>
-          <w:b/>
-        </w:rPr>
-      </w:pPr>
-      <w:r>
-        <w:rPr>
-          <w:rFonts w:ascii="Times New Roman" w:hAnsi="Times New Roman" w:cs="Times New Roman"/>
-          <w:b/>
-        </w:rPr>
-        <w:t>List and explain five (5) advantages of using emoji’s in communication.</w:t>
-      </w:r>
-    </w:p>
-    <w:p>
-      <w:pPr>
-        <w:ind w:left="720"/>
-        <w:rPr>
-          <w:rFonts w:ascii="Times New Roman" w:hAnsi="Times New Roman" w:cs="Times New Roman"/>
-          <w:b/>
-        </w:rPr>
-      </w:pPr>
-    </w:p>
-    <w:p>
-      <w:pPr>
-        <w:pStyle w:val="ListParagraph"/>
-        <w:numPr>
-          <w:ilvl w:val="0"/>
-          <w:numId w:val="4"/>
-        </w:numPr>
-        <w:rPr>
-          <w:rFonts w:ascii="Times New Roman" w:hAnsi="Times New Roman" w:cs="Times New Roman"/>
-          <w:b/>
-        </w:rPr>
-      </w:pPr>
-      <w:r>
-        <w:rPr>
-          <w:rFonts w:ascii="Times New Roman" w:hAnsi="Times New Roman" w:cs="Times New Roman"/>
-        </w:rPr>
-        <w:t>You do not need to speak or understand English to use them.</w:t>
-      </w:r>
-    </w:p>
-    <w:p>
-      <w:pPr>
-        <w:pStyle w:val="ListParagraph"/>
-        <w:numPr>
-          <w:ilvl w:val="0"/>
-          <w:numId w:val="4"/>
-        </w:numPr>
-        <w:rPr>
-          <w:rFonts w:ascii="Times New Roman" w:hAnsi="Times New Roman" w:cs="Times New Roman"/>
-          <w:b/>
-        </w:rPr>
-      </w:pPr>
-      <w:r>
-        <w:rPr>
-          <w:rFonts w:ascii="Times New Roman" w:hAnsi="Times New Roman" w:cs="Times New Roman"/>
-        </w:rPr>
-        <w:t>They can be used to shorten messages, saving time when texting.</w:t>
-      </w:r>
-    </w:p>
-    <w:p>
-      <w:pPr>
-        <w:pStyle w:val="ListParagraph"/>
-        <w:numPr>
-          <w:ilvl w:val="0"/>
-          <w:numId w:val="4"/>
-        </w:numPr>
-        <w:rPr>
-          <w:rFonts w:ascii="Times New Roman" w:hAnsi="Times New Roman" w:cs="Times New Roman"/>
-          <w:b/>
-        </w:rPr>
-      </w:pPr>
-      <w:r>
-        <w:rPr>
-          <w:rFonts w:ascii="Times New Roman" w:hAnsi="Times New Roman" w:cs="Times New Roman"/>
-        </w:rPr>
-        <w:t>They are simple and show a very readable expression, like a crying emoji perfectly represents crying.</w:t>
-      </w:r>
-    </w:p>
-    <w:p>
-      <w:pPr>
-        <w:pStyle w:val="ListParagraph"/>
-        <w:numPr>
-          <w:ilvl w:val="0"/>
-          <w:numId w:val="4"/>
-        </w:numPr>
-        <w:rPr>
-          <w:rFonts w:ascii="Times New Roman" w:hAnsi="Times New Roman" w:cs="Times New Roman"/>
-          <w:b/>
-        </w:rPr>
-      </w:pPr>
-      <w:r>
-        <w:rPr>
-          <w:rFonts w:ascii="Times New Roman" w:hAnsi="Times New Roman" w:cs="Times New Roman"/>
-        </w:rPr>
-        <w:t>It’s so much more appealing than watching a bunch of words and letters.</w:t>
-      </w:r>
-    </w:p>
-    <w:p>
-      <w:pPr>
-        <w:pStyle w:val="ListParagraph"/>
-        <w:numPr>
-          <w:ilvl w:val="0"/>
-          <w:numId w:val="4"/>
-        </w:numPr>
-        <w:rPr>
-          <w:rFonts w:ascii="Times New Roman" w:hAnsi="Times New Roman" w:cs="Times New Roman"/>
-          <w:b/>
-        </w:rPr>
-      </w:pPr>
-      <w:r>
-        <w:rPr>
-          <w:rFonts w:ascii="Times New Roman" w:hAnsi="Times New Roman" w:cs="Times New Roman"/>
-        </w:rPr>
-        <w:t>Multiple emoji’s can be combined with one another, to form a meaning or a sentence.</w:t>
-      </w:r>
-    </w:p>
-    <w:p>
-      <w:pPr>
-        <w:rPr>
-          <w:rFonts w:ascii="Times New Roman" w:hAnsi="Times New Roman" w:cs="Times New Roman"/>
-          <w:b/>
-        </w:rPr>
-      </w:pPr>
-    </w:p>
-    <w:p>
-      <w:pPr>
-        <w:pStyle w:val="ListParagraph"/>
-        <w:numPr>
-          <w:ilvl w:val="0"/>
-          <w:numId w:val="1"/>
-        </w:numPr>
-        <w:rPr>
-          <w:rFonts w:ascii="Times New Roman" w:hAnsi="Times New Roman" w:cs="Times New Roman"/>
-          <w:b/>
-        </w:rPr>
-      </w:pPr>
-      <w:r>
-        <w:rPr>
-          <w:rFonts w:ascii="Times New Roman" w:hAnsi="Times New Roman" w:cs="Times New Roman"/>
-          <w:b/>
-        </w:rPr>
-        <w:t>List and explain five (5) disadvantages of using emoji’s in communication</w:t>
-      </w:r>
-    </w:p>
-    <w:p>
-      <w:pPr>
-        <w:ind w:left="360"/>
-        <w:rPr>
-          <w:rFonts w:ascii="Times New Roman" w:hAnsi="Times New Roman" w:cs="Times New Roman"/>
-          <w:b/>
-        </w:rPr>
-      </w:pPr>
-    </w:p>
-    <w:p>
-      <w:pPr>
-        <w:pStyle w:val="ListParagraph"/>
-        <w:numPr>
-          <w:ilvl w:val="0"/>
-          <w:numId w:val="5"/>
-        </w:numPr>
-        <w:rPr>
-          <w:rFonts w:ascii="Times New Roman" w:hAnsi="Times New Roman" w:cs="Times New Roman"/>
-          <w:b/>
-        </w:rPr>
-      </w:pPr>
-      <w:r>
-        <w:rPr>
-          <w:rFonts w:ascii="Times New Roman" w:hAnsi="Times New Roman" w:cs="Times New Roman"/>
-        </w:rPr>
-        <w:t>When using a different device to receive an emoji the, receiving device may display the emoji differently than the sender. For example, Apple has the most well-known emoji sketch up, when it’s sent to android they’ll switch to their version of it, which could be different.</w:t>
-      </w:r>
-    </w:p>
-    <w:p>
-      <w:pPr>
-        <w:pStyle w:val="ListParagraph"/>
-        <w:numPr>
-          <w:ilvl w:val="0"/>
-          <w:numId w:val="5"/>
-        </w:numPr>
-        <w:rPr>
-          <w:rFonts w:ascii="Times New Roman" w:hAnsi="Times New Roman" w:cs="Times New Roman"/>
-          <w:b/>
-        </w:rPr>
-      </w:pPr>
-      <w:r>
-        <w:rPr>
-          <w:rFonts w:ascii="Times New Roman" w:hAnsi="Times New Roman" w:cs="Times New Roman"/>
-        </w:rPr>
-        <w:t xml:space="preserve">They can sometimes can be miss interpreted, for example the eggplant emoji can mean two things, one being sexual. </w:t>
-      </w:r>
-    </w:p>
-    <w:p>
-      <w:pPr>
-        <w:pStyle w:val="ListParagraph"/>
-        <w:numPr>
-          <w:ilvl w:val="0"/>
-          <w:numId w:val="5"/>
-        </w:numPr>
-        <w:rPr>
-          <w:rFonts w:ascii="Times New Roman" w:hAnsi="Times New Roman" w:cs="Times New Roman"/>
-          <w:b/>
-        </w:rPr>
-      </w:pPr>
-      <w:r>
-        <w:rPr>
-          <w:rFonts w:ascii="Times New Roman" w:hAnsi="Times New Roman" w:cs="Times New Roman"/>
-        </w:rPr>
-        <w:t>Sometimes people will use so much emoji’s to and extent of which you simply can’t understand.</w:t>
-      </w:r>
-    </w:p>
-    <w:p>
-      <w:pPr>
-        <w:pStyle w:val="ListParagraph"/>
-        <w:numPr>
-          <w:ilvl w:val="0"/>
-          <w:numId w:val="5"/>
-        </w:numPr>
-        <w:rPr>
-          <w:rFonts w:ascii="Times New Roman" w:hAnsi="Times New Roman" w:cs="Times New Roman"/>
-          <w:b/>
-        </w:rPr>
-      </w:pPr>
-      <w:r>
-        <w:rPr>
-          <w:rFonts w:ascii="Times New Roman" w:hAnsi="Times New Roman" w:cs="Times New Roman"/>
-        </w:rPr>
-        <w:t>Sometimes they may use an emoji which can be an insult in some cases, it really depends how you use it, this happens often.</w:t>
-      </w:r>
-    </w:p>
-    <w:p>
-      <w:pPr>
-        <w:pStyle w:val="ListParagraph"/>
-        <w:numPr>
-          <w:ilvl w:val="0"/>
-          <w:numId w:val="5"/>
-        </w:numPr>
-        <w:rPr>
-          <w:rFonts w:ascii="Times New Roman" w:hAnsi="Times New Roman" w:cs="Times New Roman"/>
-          <w:b/>
-        </w:rPr>
-      </w:pPr>
-      <w:r>
-        <w:rPr>
-          <w:rFonts w:ascii="Times New Roman" w:hAnsi="Times New Roman" w:cs="Times New Roman"/>
-        </w:rPr>
-        <w:t>People will try to use emoji’s to play off certain situations, for example if they are doing something wrong they’ll try to say that it doesn’t mean what they think.</w:t>
-      </w:r>
-    </w:p>
-    <w:p>
-      <w:pPr>
-        <w:rPr>
-          <w:rFonts w:ascii="Times New Roman" w:hAnsi="Times New Roman" w:cs="Times New Roman"/>
-          <w:b/>
-        </w:rPr>
-      </w:pPr>
-    </w:p>
-    <w:p>
-      <w:pPr>
-        <w:pStyle w:val="NoSpacing"/>
-        <w:numPr>
-          <w:ilvl w:val="0"/>
-          <w:numId w:val="1"/>
-        </w:numPr>
-        <w:rPr>
-          <w:rFonts w:ascii="Times New Roman" w:hAnsi="Times New Roman" w:cs="Times New Roman"/>
-          <w:b/>
-        </w:rPr>
-      </w:pPr>
-      <w:r>
-        <w:rPr>
-          <w:rFonts w:ascii="Times New Roman" w:hAnsi="Times New Roman" w:cs="Times New Roman"/>
-          <w:b/>
-        </w:rPr>
-        <w:t>Write a supported opinion paragraph (SOP) that addresses the comment  "nothing is more important than how emoji’s are replacing words.". (for or against)</w:t>
-      </w:r>
-    </w:p>
-    <w:p>
-      <w:pPr>
-        <w:ind w:left="360"/>
-        <w:rPr>
-          <w:rFonts w:ascii="Times New Roman" w:hAnsi="Times New Roman" w:cs="Times New Roman"/>
-          <w:b/>
-        </w:rPr>
-      </w:pPr>
-    </w:p>
-    <w:p>
-      <w:pPr>
-        <w:ind w:left="720" w:firstLine="720"/>
-        <w:rPr>
-          <w:rFonts w:ascii="Times New Roman" w:hAnsi="Times New Roman" w:cs="Times New Roman"/>
-          <w:b/>
-        </w:rPr>
-      </w:pPr>
-      <w:r>
-        <w:rPr>
-          <w:rFonts w:ascii="Times New Roman" w:hAnsi="Times New Roman" w:cs="Times New Roman"/>
-        </w:rPr>
-        <w:t>In our day and age, social media and electronic devices share a big chunk of our lives. Most of us have some sort of electronic device, whether it be a phone or a laptop. From a young age everyone is thought a specific language whether it be English or Spanish. Now this can be a problem when you’re trying to co</w:t>
-      </w:r>
-      <w:r>
-        <w:rPr>
-          <w:rFonts w:ascii="Times New Roman" w:hAnsi="Times New Roman" w:cs="Times New Roman"/>
-        </w:rPr>
-        <w:t xml:space="preserve">mmunicate, someone who only knows English may not be able to read/write or even understand when someone speaks Spanish; but emoji’s can help break this language barrier. When someone uses a </w:t>
-      </w:r>
-      <w:r>
-        <w:rPr>
-          <w:rFonts w:ascii="Times New Roman" w:hAnsi="Times New Roman" w:cs="Times New Roman"/>
-        </w:rPr>
-        <w:lastRenderedPageBreak/>
-        <w:t>laughing emoji, both parties would be able to understand what the sender means. I wouldn’t say that they are replacing words directly, they are simply expanding and improving the understanding between different languages; they are also used to simply shorten phrases which could take some time to type.</w:t>
-      </w:r>
-    </w:p>
-    <w:p>
-      <w:pPr>
-        <w:rPr>
-          <w:rFonts w:ascii="Times New Roman" w:hAnsi="Times New Roman" w:cs="Times New Roman"/>
-          <w:b/>
-        </w:rPr>
-      </w:pPr>
-      <w:r>
-        <w:rPr>
-          <w:rFonts w:ascii="Times New Roman" w:hAnsi="Times New Roman" w:cs="Times New Roman"/>
-          <w:b/>
-        </w:rPr>
-        <w:tab/>
-      </w:r>
-    </w:p>
-    <w:p>
-      <w:pPr>
-        <w:rPr>
-          <w:rFonts w:ascii="Times New Roman" w:hAnsi="Times New Roman" w:cs="Times New Roman"/>
-          <w:b/>
-        </w:rPr>
-      </w:pPr>
-    </w:p>
-    <w:p>
-      <w:pPr>
-        <w:pStyle w:val="NoSpacing"/>
-        <w:numPr>
-          <w:ilvl w:val="0"/>
-          <w:numId w:val="1"/>
-        </w:numPr>
-        <w:rPr>
-          <w:rFonts w:ascii="Times New Roman" w:hAnsi="Times New Roman" w:cs="Times New Roman"/>
-          <w:b/>
-        </w:rPr>
-      </w:pPr>
-      <w:r>
-        <w:rPr>
-          <w:rFonts w:ascii="Times New Roman" w:hAnsi="Times New Roman" w:cs="Times New Roman"/>
-          <w:b/>
-        </w:rPr>
-        <w:t>List and explain three (3) examples of how emoji equity affects users.</w:t>
-      </w:r>
-    </w:p>
-    <w:p>
-      <w:pPr>
-        <w:ind w:left="360"/>
-        <w:rPr>
-          <w:rFonts w:ascii="Times New Roman" w:hAnsi="Times New Roman" w:cs="Times New Roman"/>
-          <w:b/>
-        </w:rPr>
-      </w:pPr>
-    </w:p>
-    <w:p>
-      <w:pPr>
-        <w:pStyle w:val="ListParagraph"/>
-        <w:numPr>
-          <w:ilvl w:val="0"/>
-          <w:numId w:val="7"/>
-        </w:numPr>
-        <w:rPr>
-          <w:rFonts w:ascii="Times New Roman" w:hAnsi="Times New Roman" w:cs="Times New Roman"/>
-          <w:b/>
-        </w:rPr>
-      </w:pPr>
-      <w:r>
-        <w:rPr>
-          <w:rFonts w:ascii="Times New Roman" w:hAnsi="Times New Roman" w:cs="Times New Roman"/>
-        </w:rPr>
-        <w:t>One gender is more represented than another (Male Or Female)</w:t>
-      </w:r>
-    </w:p>
-    <w:p>
-      <w:pPr>
-        <w:pStyle w:val="ListParagraph"/>
-        <w:numPr>
-          <w:ilvl w:val="0"/>
-          <w:numId w:val="7"/>
-        </w:numPr>
-        <w:rPr>
-          <w:rFonts w:ascii="Times New Roman" w:hAnsi="Times New Roman" w:cs="Times New Roman"/>
-          <w:b/>
-        </w:rPr>
-      </w:pPr>
-      <w:r>
-        <w:rPr>
-          <w:rFonts w:ascii="Times New Roman" w:hAnsi="Times New Roman" w:cs="Times New Roman"/>
-        </w:rPr>
-        <w:t>Lack of different racial / cultural emojis</w:t>
-      </w:r>
-    </w:p>
-    <w:p>
-      <w:pPr>
-        <w:pStyle w:val="ListParagraph"/>
-        <w:numPr>
-          <w:ilvl w:val="0"/>
-          <w:numId w:val="7"/>
-        </w:numPr>
-        <w:rPr>
-          <w:rFonts w:ascii="Times New Roman" w:hAnsi="Times New Roman" w:cs="Times New Roman"/>
-          <w:b/>
-        </w:rPr>
-      </w:pPr>
-      <w:r>
-        <w:rPr>
-          <w:rFonts w:ascii="Times New Roman" w:hAnsi="Times New Roman" w:cs="Times New Roman"/>
-        </w:rPr>
-        <w:t>Some people will feel left out or even discriminated because the emojis are made to represent the “standards”</w:t>
-      </w:r>
-    </w:p>
-    <w:p>
-      <w:pPr>
-        <w:ind w:left="360"/>
-        <w:rPr>
-          <w:sz w:val="22"/>
-        </w:rPr>
-      </w:pPr>
-    </w:p>
-    <w:p>
-      <w:pPr>
-        <w:pStyle w:val="ListParagraph"/>
-        <w:numPr>
-          <w:ilvl w:val="0"/>
-          <w:numId w:val="1"/>
-        </w:numPr>
-        <w:rPr>
-          <w:rFonts w:ascii="Times New Roman" w:hAnsi="Times New Roman" w:cs="Times New Roman"/>
-          <w:b/>
-        </w:rPr>
-      </w:pPr>
-      <w:r>
-        <w:rPr>
-          <w:b/>
-          <w:sz w:val="22"/>
-        </w:rPr>
-        <w:t>List and explain three (3) examples of how emoji equity is being addressed by companies such as Google.</w:t>
-      </w:r>
-    </w:p>
-    <w:p>
-      <w:pPr>
-        <w:ind w:left="360"/>
-        <w:rPr>
-          <w:rFonts w:ascii="Times New Roman" w:hAnsi="Times New Roman" w:cs="Times New Roman"/>
-          <w:b/>
-        </w:rPr>
-      </w:pPr>
-    </w:p>
-    <w:p>
-      <w:pPr>
-        <w:pStyle w:val="ListParagraph"/>
-        <w:numPr>
-          <w:ilvl w:val="0"/>
-          <w:numId w:val="8"/>
-        </w:numPr>
-        <w:rPr>
-          <w:rFonts w:ascii="Times New Roman" w:hAnsi="Times New Roman" w:cs="Times New Roman"/>
-          <w:b/>
-        </w:rPr>
-      </w:pPr>
-      <w:r>
-        <w:rPr>
-          <w:rFonts w:ascii="Times New Roman" w:hAnsi="Times New Roman" w:cs="Times New Roman"/>
-        </w:rPr>
-        <w:t>They are introducing over 300 new emojis to better represent woman</w:t>
-      </w:r>
-    </w:p>
-    <w:p>
-      <w:pPr>
-        <w:pStyle w:val="ListParagraph"/>
-        <w:numPr>
-          <w:ilvl w:val="0"/>
-          <w:numId w:val="8"/>
-        </w:numPr>
-        <w:rPr>
-          <w:rFonts w:ascii="Times New Roman" w:hAnsi="Times New Roman" w:cs="Times New Roman"/>
-          <w:b/>
-        </w:rPr>
-      </w:pPr>
-      <w:r>
-        <w:rPr>
-          <w:rFonts w:ascii="Times New Roman" w:hAnsi="Times New Roman" w:cs="Times New Roman"/>
-        </w:rPr>
-        <w:t>Unicode approved 11 of 13 of googles proposal design.</w:t>
-      </w:r>
-    </w:p>
-    <w:p>
-      <w:pPr>
-        <w:pStyle w:val="ListParagraph"/>
-        <w:numPr>
-          <w:ilvl w:val="0"/>
-          <w:numId w:val="8"/>
-        </w:numPr>
-        <w:rPr>
-          <w:rFonts w:ascii="Times New Roman" w:hAnsi="Times New Roman" w:cs="Times New Roman"/>
-          <w:b/>
-        </w:rPr>
-      </w:pPr>
-      <w:r>
-        <w:rPr>
-          <w:rFonts w:ascii="Times New Roman" w:hAnsi="Times New Roman" w:cs="Times New Roman"/>
-        </w:rPr>
-        <w:t xml:space="preserve">They are trying to improve the range of “standards” of society </w:t>
-      </w:r>
-    </w:p>
-    <w:p>
-      <w:pPr>
-        <w:rPr>
-          <w:rFonts w:ascii="Times New Roman" w:hAnsi="Times New Roman" w:cs="Times New Roman"/>
-          <w:b/>
-        </w:rPr>
-      </w:pPr>
-    </w:p>
-    <w:p>
-      <w:pPr>
-        <w:rPr>
-          <w:rFonts w:ascii="Times New Roman" w:hAnsi="Times New Roman" w:cs="Times New Roman"/>
-          <w:b/>
-        </w:rPr>
-      </w:pPr>
-    </w:p>
-    <w:p>
-      <w:pPr>
-        <w:rPr>
-          <w:rFonts w:ascii="Times New Roman" w:hAnsi="Times New Roman" w:cs="Times New Roman"/>
-          <w:b/>
-        </w:rPr>
-      </w:pPr>
-    </w:p>
-    <w:p>
-      <w:pPr>
-        <w:rPr>
-          <w:rFonts w:ascii="Times New Roman" w:hAnsi="Times New Roman" w:cs="Times New Roman"/>
-          <w:b/>
-        </w:rPr>
-      </w:pPr>
     </w:p>
     <w:p>
       <w:pPr>

</xml_diff>